<commit_message>
Fix IBM SOW contextual text and regenerate documents
Added contextual introductory text to major sections in both IBM Statement of Work files:
- Deliverables & Timeline: Explains deliverables and acceptance criteria
- Roles & Responsibilities: Explains RACI framework and team structure
- Handover & Support: Explains handover process and operational readiness
- Terms & Conditions: Explains contractual terms and MSA relationship

Changes improve document clarity and professionalism by providing context
before major sections, matching enterprise SOW best practices.

Regenerated DOCX files for both solutions with updated content.
</commit_message>
<xml_diff>
--- a/solutions/ibm/cloud/openshift-container-platform/presales/statement-of-work.docx
+++ b/solutions/ibm/cloud/openshift-container-platform/presales/statement-of-work.docx
@@ -4098,6 +4098,15 @@
       </w:r>
     </w:p>
     <w:p>
+      <w:r>
+        <w:rPr>
+          <w:rFonts w:ascii="Calibri" w:hAnsi="Calibri"/>
+          <w:sz w:val="24"/>
+        </w:rPr>
+        <w:t>This section outlines the key deliverables, acceptance criteria, and project milestones for the OpenShift Container Platform implementation. All deliverables require formal client acceptance before project closeout.</w:t>
+      </w:r>
+    </w:p>
+    <w:p>
       <w:pPr>
         <w:pStyle w:val="Heading2"/>
         <w:spacing w:before="240" w:after="120"/>
@@ -7035,6 +7044,15 @@
       </w:pPr>
       <w:r>
         <w:t>5 Roles &amp; Responsibilities</w:t>
+      </w:r>
+    </w:p>
+    <w:p>
+      <w:r>
+        <w:rPr>
+          <w:rFonts w:ascii="Calibri" w:hAnsi="Calibri"/>
+          <w:sz w:val="24"/>
+        </w:rPr>
+        <w:t>This section defines the roles, responsibilities, and accountability framework for the OpenShift implementation using a RACI model (Responsible, Accountable, Consulted, Informed). Clear role definitions ensure effective collaboration between Vendor and Client teams throughout the project lifecycle.</w:t>
       </w:r>
     </w:p>
     <w:p>
@@ -15249,6 +15267,15 @@
       </w:r>
     </w:p>
     <w:p>
+      <w:r>
+        <w:rPr>
+          <w:rFonts w:ascii="Calibri" w:hAnsi="Calibri"/>
+          <w:sz w:val="24"/>
+        </w:rPr>
+        <w:t>Following successful implementation and production deployment, this section outlines the handover process, knowledge transfer approach, and post-implementation support to ensure operational readiness. The Vendor will provide comprehensive documentation, training, and hypercare support to enable the Client team to independently manage the OpenShift platform.</w:t>
+      </w:r>
+    </w:p>
+    <w:p>
       <w:pPr>
         <w:pStyle w:val="Heading2"/>
         <w:spacing w:before="240" w:after="120"/>
@@ -19155,6 +19182,15 @@
       </w:pPr>
       <w:r>
         <w:t>11 Terms &amp; Conditions</w:t>
+      </w:r>
+    </w:p>
+    <w:p>
+      <w:r>
+        <w:rPr>
+          <w:rFonts w:ascii="Calibri" w:hAnsi="Calibri"/>
+          <w:sz w:val="24"/>
+        </w:rPr>
+        <w:t>This section outlines the contractual terms, conditions, and policies governing the delivery of services under this Statement of Work. These terms supplement the Master Services Agreement (MSA) or equivalent agreement between the parties.</w:t>
       </w:r>
     </w:p>
     <w:p>

</xml_diff>